<commit_message>
Make new arrangements between gatherMoviesAndTheirStartTimes' and formAndDisplayMovieContainers' tasks.
</commit_message>
<xml_diff>
--- a/documents/project-report.docx
+++ b/documents/project-report.docx
@@ -123,7 +123,7 @@
           <w:sz w:val="44"/>
           <w:szCs w:val="44"/>
         </w:rPr>
-        <w:t>Finnkino Movie App</w:t>
+        <w:t>Movioso</w:t>
       </w:r>
     </w:p>
     <w:p>
@@ -1041,7 +1041,21 @@
           <w:sz w:val="24"/>
           <w:szCs w:val="24"/>
         </w:rPr>
-        <w:t>ksen nimi on Finnkino Movie App. Sovellus toimii työkaluna, jolla käyttäjä voi listata kuluvan päivän Finnkinon elokuvateattereissa näytettävät elokuvat.</w:t>
+        <w:t xml:space="preserve">ksen nimi on </w:t>
+      </w:r>
+      <w:r>
+        <w:rPr>
+          <w:sz w:val="24"/>
+          <w:szCs w:val="24"/>
+        </w:rPr>
+        <w:t>Movioso</w:t>
+      </w:r>
+      <w:r>
+        <w:rPr>
+          <w:sz w:val="24"/>
+          <w:szCs w:val="24"/>
+        </w:rPr>
+        <w:t>. Sovellus toimii työkaluna, jolla käyttäjä voi listata kuluvan päivän Finnkinon elokuvateattereissa näytettävät elokuvat.</w:t>
       </w:r>
     </w:p>
     <w:p>
@@ -1058,7 +1072,14 @@
           <w:sz w:val="24"/>
           <w:szCs w:val="24"/>
         </w:rPr>
-        <w:t>Sovellus hyödyntää Finnkinon rajapintoja hakiessaan tietoja näytöksistä.</w:t>
+        <w:t>Movioso</w:t>
+      </w:r>
+      <w:r>
+        <w:rPr>
+          <w:sz w:val="24"/>
+          <w:szCs w:val="24"/>
+        </w:rPr>
+        <w:t xml:space="preserve"> hyödyntää Finnkinon rajapintoja hakiessaan tietoja näytöksistä.</w:t>
       </w:r>
     </w:p>
     <w:p>
@@ -1138,7 +1159,69 @@
           <w:sz w:val="24"/>
           <w:szCs w:val="24"/>
         </w:rPr>
-        <w:t>Sovelluksesta jäi puuttumaan…</w:t>
+        <w:t xml:space="preserve">Eräs seikka jäi kaivelemaan. Olisin voinut yrittää vielä notkistaa funktioissa </w:t>
+      </w:r>
+      <w:r>
+        <w:rPr>
+          <w:i/>
+          <w:iCs/>
+          <w:sz w:val="24"/>
+          <w:szCs w:val="24"/>
+        </w:rPr>
+        <w:t>gatherMoviesAndTheirStartTimes</w:t>
+      </w:r>
+      <w:r>
+        <w:rPr>
+          <w:sz w:val="24"/>
+          <w:szCs w:val="24"/>
+        </w:rPr>
+        <w:t xml:space="preserve"> sekä </w:t>
+      </w:r>
+      <w:r>
+        <w:rPr>
+          <w:i/>
+          <w:iCs/>
+          <w:sz w:val="24"/>
+          <w:szCs w:val="24"/>
+        </w:rPr>
+        <w:t>formAndDisplayMovieContainers</w:t>
+      </w:r>
+      <w:r>
+        <w:rPr>
+          <w:sz w:val="24"/>
+          <w:szCs w:val="24"/>
+        </w:rPr>
+        <w:t xml:space="preserve"> tapahtuvaa datan muotoilua näytettävään muotoon. Tällä hetkellä </w:t>
+      </w:r>
+      <w:r>
+        <w:rPr>
+          <w:i/>
+          <w:iCs/>
+          <w:sz w:val="24"/>
+          <w:szCs w:val="24"/>
+        </w:rPr>
+        <w:t>shows</w:t>
+      </w:r>
+      <w:r>
+        <w:rPr>
+          <w:sz w:val="24"/>
+          <w:szCs w:val="24"/>
+        </w:rPr>
+        <w:t xml:space="preserve"> (</w:t>
+      </w:r>
+      <w:r>
+        <w:rPr>
+          <w:sz w:val="24"/>
+          <w:szCs w:val="24"/>
+        </w:rPr>
+        <w:t xml:space="preserve">käytännössä kaikki </w:t>
+      </w:r>
+      <w:r>
+        <w:rPr>
+          <w:sz w:val="24"/>
+          <w:szCs w:val="24"/>
+        </w:rPr>
+        <w:t>data, joka rajapinnan päätepisteestä saadaan) iteroidaan kahdesti läpi, kerran molemmissa funktioissa. Ensin kasataan objektiin kaikki elokuvat sekä niiden näytösten alkamisajat, toisella kerralla elokuvista kerätään muut tarvittavat tiedot, kuten julistekuvat, nimet ja tuotantovuodet. Tarvittavat toimenpiteet olisi mahdollista toteuttaa myös yhden iteroinnin aikana.</w:t>
       </w:r>
     </w:p>
     <w:p>
@@ -1399,7 +1482,7 @@
             <w:sz w:val="24"/>
             <w:szCs w:val="24"/>
           </w:rPr>
-          <w:t>https://finnkinomovieapp.netlify.app/</w:t>
+          <w:t>https://movioso.netlify.app/</w:t>
         </w:r>
       </w:hyperlink>
     </w:p>
@@ -1418,6 +1501,7 @@
           <w:sz w:val="24"/>
           <w:szCs w:val="24"/>
         </w:rPr>
+        <w:lastRenderedPageBreak/>
         <w:t>Linkki GitHub repositorioon</w:t>
       </w:r>
       <w:bookmarkEnd w:id="7"/>
@@ -1439,23 +1523,7 @@
             <w:sz w:val="24"/>
             <w:szCs w:val="24"/>
           </w:rPr>
-          <w:t>https://github.com/jonidaniel/finnkino-</w:t>
-        </w:r>
-        <w:r>
-          <w:rPr>
-            <w:rStyle w:val="Hyperlink"/>
-            <w:sz w:val="24"/>
-            <w:szCs w:val="24"/>
-          </w:rPr>
-          <w:t>m</w:t>
-        </w:r>
-        <w:r>
-          <w:rPr>
-            <w:rStyle w:val="Hyperlink"/>
-            <w:sz w:val="24"/>
-            <w:szCs w:val="24"/>
-          </w:rPr>
-          <w:t>ovie-app</w:t>
+          <w:t>https://github.com/jonidaniel/movioso</w:t>
         </w:r>
       </w:hyperlink>
     </w:p>
@@ -4461,118 +4529,6 @@
 </file>
 
 <file path=customXml/item1.xml><?xml version="1.0" encoding="utf-8"?>
-<?mso-contentType ?>
-<FormTemplates xmlns="http://schemas.microsoft.com/sharepoint/v3/contenttype/forms">
-  <Display>DocumentLibraryForm</Display>
-  <Edit>DocumentLibraryForm</Edit>
-  <New>DocumentLibraryForm</New>
-</FormTemplates>
-</file>
-
-<file path=customXml/item2.xml><?xml version="1.0" encoding="utf-8"?>
-<b:Sources xmlns:b="http://schemas.openxmlformats.org/officeDocument/2006/bibliography" xmlns="http://schemas.openxmlformats.org/officeDocument/2006/bibliography" SelectedStyle="\APASixthEditionOfficeOnline.xsl" StyleName="APA" Version="6"/>
-</file>
-
-<file path=customXml/item3.xml><?xml version="1.0" encoding="utf-8"?>
-<p:properties xmlns:p="http://schemas.microsoft.com/office/2006/metadata/properties" xmlns:xsi="http://www.w3.org/2001/XMLSchema-instance" xmlns:pc="http://schemas.microsoft.com/office/infopath/2007/PartnerControls">
-  <documentManagement>
-    <SharedWithUsers xmlns="a03b8f83-c94d-416f-ba65-7f608c5c1693">
-      <UserInfo>
-        <DisplayName>Teams Pauliina ja Susanna - Jäsenet</DisplayName>
-        <AccountId>9738</AccountId>
-        <AccountType/>
-      </UserInfo>
-      <UserInfo>
-        <DisplayName>Henna Lindblad</DisplayName>
-        <AccountId>2854</AccountId>
-        <AccountType/>
-      </UserInfo>
-      <UserInfo>
-        <DisplayName>Juho Kustula</DisplayName>
-        <AccountId>1928</AccountId>
-        <AccountType/>
-      </UserInfo>
-      <UserInfo>
-        <DisplayName>Arbenita Metolli</DisplayName>
-        <AccountId>13981</AccountId>
-        <AccountType/>
-      </UserInfo>
-      <UserInfo>
-        <DisplayName>Julia Lassila</DisplayName>
-        <AccountId>13462</AccountId>
-        <AccountType/>
-      </UserInfo>
-      <UserInfo>
-        <DisplayName>Jarno Partinen</DisplayName>
-        <AccountId>14740</AccountId>
-        <AccountType/>
-      </UserInfo>
-      <UserInfo>
-        <DisplayName>Tiina Lukkarinen</DisplayName>
-        <AccountId>14786</AccountId>
-        <AccountType/>
-      </UserInfo>
-      <UserInfo>
-        <DisplayName>Petri Tähtikari</DisplayName>
-        <AccountId>14325</AccountId>
-        <AccountType/>
-      </UserInfo>
-      <UserInfo>
-        <DisplayName>Jaana Viljanen</DisplayName>
-        <AccountId>14326</AccountId>
-        <AccountType/>
-      </UserInfo>
-      <UserInfo>
-        <DisplayName>Noa Rönkkö</DisplayName>
-        <AccountId>5758</AccountId>
-        <AccountType/>
-      </UserInfo>
-      <UserInfo>
-        <DisplayName>Teams HOPS 1 - Jäsenet</DisplayName>
-        <AccountId>15249</AccountId>
-        <AccountType/>
-      </UserInfo>
-      <UserInfo>
-        <DisplayName>Meija Hämäläinen</DisplayName>
-        <AccountId>15465</AccountId>
-        <AccountType/>
-      </UserInfo>
-      <UserInfo>
-        <DisplayName>Anni Rossi</DisplayName>
-        <AccountId>16478</AccountId>
-        <AccountType/>
-      </UserInfo>
-      <UserInfo>
-        <DisplayName>Isabella Isotalo</DisplayName>
-        <AccountId>17029</AccountId>
-        <AccountType/>
-      </UserInfo>
-      <UserInfo>
-        <DisplayName>Heidi Hacklin</DisplayName>
-        <AccountId>16870</AccountId>
-        <AccountType/>
-      </UserInfo>
-      <UserInfo>
-        <DisplayName>Kaisa Ikonen</DisplayName>
-        <AccountId>17412</AccountId>
-        <AccountType/>
-      </UserInfo>
-      <UserInfo>
-        <DisplayName>Eveliina Harlin</DisplayName>
-        <AccountId>17341</AccountId>
-        <AccountType/>
-      </UserInfo>
-      <UserInfo>
-        <DisplayName>Sonia Pellikka</DisplayName>
-        <AccountId>7495</AccountId>
-        <AccountType/>
-      </UserInfo>
-    </SharedWithUsers>
-  </documentManagement>
-</p:properties>
-</file>
-
-<file path=customXml/item4.xml><?xml version="1.0" encoding="utf-8"?>
 <ct:contentTypeSchema xmlns:ct="http://schemas.microsoft.com/office/2006/metadata/contentType" xmlns:ma="http://schemas.microsoft.com/office/2006/metadata/properties/metaAttributes" ct:_="" ma:_="" ma:contentTypeName="Asiakirja" ma:contentTypeID="0x0101004093BCCABBDCBF43AC4B7B7DFE63025E" ma:contentTypeVersion="4" ma:contentTypeDescription="Luo uusi asiakirja." ma:contentTypeScope="" ma:versionID="21c0d79aa09009bffca50da9a8f94467">
   <xsd:schema xmlns:xsd="http://www.w3.org/2001/XMLSchema" xmlns:xs="http://www.w3.org/2001/XMLSchema" xmlns:p="http://schemas.microsoft.com/office/2006/metadata/properties" xmlns:ns2="197955f4-ce26-443b-aeb7-f9a4aeb44b4f" xmlns:ns3="a03b8f83-c94d-416f-ba65-7f608c5c1693" targetNamespace="http://schemas.microsoft.com/office/2006/metadata/properties" ma:root="true" ma:fieldsID="c6f1a299985ef17975d9f38758ad30df" ns2:_="" ns3:_="">
     <xsd:import namespace="197955f4-ce26-443b-aeb7-f9a4aeb44b4f"/>
@@ -4737,33 +4693,119 @@
 </ct:contentTypeSchema>
 </file>
 
-<file path=customXml/itemProps1.xml><?xml version="1.0" encoding="utf-8"?>
-<ds:datastoreItem xmlns:ds="http://schemas.openxmlformats.org/officeDocument/2006/customXml" ds:itemID="{21596DFD-5EFF-4EE9-89EE-B6256251F4A8}">
-  <ds:schemaRefs>
-    <ds:schemaRef ds:uri="http://schemas.microsoft.com/sharepoint/v3/contenttype/forms"/>
-  </ds:schemaRefs>
-</ds:datastoreItem>
+<file path=customXml/item2.xml><?xml version="1.0" encoding="utf-8"?>
+<p:properties xmlns:p="http://schemas.microsoft.com/office/2006/metadata/properties" xmlns:xsi="http://www.w3.org/2001/XMLSchema-instance" xmlns:pc="http://schemas.microsoft.com/office/infopath/2007/PartnerControls">
+  <documentManagement>
+    <SharedWithUsers xmlns="a03b8f83-c94d-416f-ba65-7f608c5c1693">
+      <UserInfo>
+        <DisplayName>Teams Pauliina ja Susanna - Jäsenet</DisplayName>
+        <AccountId>9738</AccountId>
+        <AccountType/>
+      </UserInfo>
+      <UserInfo>
+        <DisplayName>Henna Lindblad</DisplayName>
+        <AccountId>2854</AccountId>
+        <AccountType/>
+      </UserInfo>
+      <UserInfo>
+        <DisplayName>Juho Kustula</DisplayName>
+        <AccountId>1928</AccountId>
+        <AccountType/>
+      </UserInfo>
+      <UserInfo>
+        <DisplayName>Arbenita Metolli</DisplayName>
+        <AccountId>13981</AccountId>
+        <AccountType/>
+      </UserInfo>
+      <UserInfo>
+        <DisplayName>Julia Lassila</DisplayName>
+        <AccountId>13462</AccountId>
+        <AccountType/>
+      </UserInfo>
+      <UserInfo>
+        <DisplayName>Jarno Partinen</DisplayName>
+        <AccountId>14740</AccountId>
+        <AccountType/>
+      </UserInfo>
+      <UserInfo>
+        <DisplayName>Tiina Lukkarinen</DisplayName>
+        <AccountId>14786</AccountId>
+        <AccountType/>
+      </UserInfo>
+      <UserInfo>
+        <DisplayName>Petri Tähtikari</DisplayName>
+        <AccountId>14325</AccountId>
+        <AccountType/>
+      </UserInfo>
+      <UserInfo>
+        <DisplayName>Jaana Viljanen</DisplayName>
+        <AccountId>14326</AccountId>
+        <AccountType/>
+      </UserInfo>
+      <UserInfo>
+        <DisplayName>Noa Rönkkö</DisplayName>
+        <AccountId>5758</AccountId>
+        <AccountType/>
+      </UserInfo>
+      <UserInfo>
+        <DisplayName>Teams HOPS 1 - Jäsenet</DisplayName>
+        <AccountId>15249</AccountId>
+        <AccountType/>
+      </UserInfo>
+      <UserInfo>
+        <DisplayName>Meija Hämäläinen</DisplayName>
+        <AccountId>15465</AccountId>
+        <AccountType/>
+      </UserInfo>
+      <UserInfo>
+        <DisplayName>Anni Rossi</DisplayName>
+        <AccountId>16478</AccountId>
+        <AccountType/>
+      </UserInfo>
+      <UserInfo>
+        <DisplayName>Isabella Isotalo</DisplayName>
+        <AccountId>17029</AccountId>
+        <AccountType/>
+      </UserInfo>
+      <UserInfo>
+        <DisplayName>Heidi Hacklin</DisplayName>
+        <AccountId>16870</AccountId>
+        <AccountType/>
+      </UserInfo>
+      <UserInfo>
+        <DisplayName>Kaisa Ikonen</DisplayName>
+        <AccountId>17412</AccountId>
+        <AccountType/>
+      </UserInfo>
+      <UserInfo>
+        <DisplayName>Eveliina Harlin</DisplayName>
+        <AccountId>17341</AccountId>
+        <AccountType/>
+      </UserInfo>
+      <UserInfo>
+        <DisplayName>Sonia Pellikka</DisplayName>
+        <AccountId>7495</AccountId>
+        <AccountType/>
+      </UserInfo>
+    </SharedWithUsers>
+  </documentManagement>
+</p:properties>
 </file>
 
-<file path=customXml/itemProps2.xml><?xml version="1.0" encoding="utf-8"?>
-<ds:datastoreItem xmlns:ds="http://schemas.openxmlformats.org/officeDocument/2006/customXml" ds:itemID="{867ED48A-3CAD-4C4B-A002-9A110C417860}">
-  <ds:schemaRefs>
-    <ds:schemaRef ds:uri="http://schemas.openxmlformats.org/officeDocument/2006/bibliography"/>
-  </ds:schemaRefs>
-</ds:datastoreItem>
+<file path=customXml/item3.xml><?xml version="1.0" encoding="utf-8"?>
+<b:Sources xmlns:b="http://schemas.openxmlformats.org/officeDocument/2006/bibliography" xmlns="http://schemas.openxmlformats.org/officeDocument/2006/bibliography" SelectedStyle="\APASixthEditionOfficeOnline.xsl" StyleName="APA" Version="6"/>
 </file>
 
-<file path=customXml/itemProps3.xml><?xml version="1.0" encoding="utf-8"?>
-<ds:datastoreItem xmlns:ds="http://schemas.openxmlformats.org/officeDocument/2006/customXml" ds:itemID="{C7B6C8C3-A169-4831-ABF0-414CA2F584D3}">
-  <ds:schemaRefs>
-    <ds:schemaRef ds:uri="http://schemas.microsoft.com/office/2006/metadata/properties"/>
-    <ds:schemaRef ds:uri="http://schemas.microsoft.com/office/infopath/2007/PartnerControls"/>
-    <ds:schemaRef ds:uri="a03b8f83-c94d-416f-ba65-7f608c5c1693"/>
-  </ds:schemaRefs>
-</ds:datastoreItem>
+<file path=customXml/item4.xml><?xml version="1.0" encoding="utf-8"?>
+<?mso-contentType ?>
+<FormTemplates xmlns="http://schemas.microsoft.com/sharepoint/v3/contenttype/forms">
+  <Display>DocumentLibraryForm</Display>
+  <Edit>DocumentLibraryForm</Edit>
+  <New>DocumentLibraryForm</New>
+</FormTemplates>
 </file>
 
-<file path=customXml/itemProps4.xml><?xml version="1.0" encoding="utf-8"?>
+<file path=customXml/itemProps1.xml><?xml version="1.0" encoding="utf-8"?>
 <ds:datastoreItem xmlns:ds="http://schemas.openxmlformats.org/officeDocument/2006/customXml" ds:itemID="{69DF67B8-4D1A-463D-8813-6926771DFB7E}">
   <ds:schemaRefs>
     <ds:schemaRef ds:uri="http://schemas.microsoft.com/office/2006/metadata/contentType"/>
@@ -4780,4 +4822,30 @@
     <ds:schemaRef ds:uri="http://schemas.microsoft.com/internal/obd"/>
   </ds:schemaRefs>
 </ds:datastoreItem>
+</file>
+
+<file path=customXml/itemProps2.xml><?xml version="1.0" encoding="utf-8"?>
+<ds:datastoreItem xmlns:ds="http://schemas.openxmlformats.org/officeDocument/2006/customXml" ds:itemID="{C7B6C8C3-A169-4831-ABF0-414CA2F584D3}">
+  <ds:schemaRefs>
+    <ds:schemaRef ds:uri="http://schemas.microsoft.com/office/2006/metadata/properties"/>
+    <ds:schemaRef ds:uri="http://schemas.microsoft.com/office/infopath/2007/PartnerControls"/>
+    <ds:schemaRef ds:uri="a03b8f83-c94d-416f-ba65-7f608c5c1693"/>
+  </ds:schemaRefs>
+</ds:datastoreItem>
+</file>
+
+<file path=customXml/itemProps3.xml><?xml version="1.0" encoding="utf-8"?>
+<ds:datastoreItem xmlns:ds="http://schemas.openxmlformats.org/officeDocument/2006/customXml" ds:itemID="{867ED48A-3CAD-4C4B-A002-9A110C417860}">
+  <ds:schemaRefs>
+    <ds:schemaRef ds:uri="http://schemas.openxmlformats.org/officeDocument/2006/bibliography"/>
+  </ds:schemaRefs>
+</ds:datastoreItem>
+</file>
+
+<file path=customXml/itemProps4.xml><?xml version="1.0" encoding="utf-8"?>
+<ds:datastoreItem xmlns:ds="http://schemas.openxmlformats.org/officeDocument/2006/customXml" ds:itemID="{21596DFD-5EFF-4EE9-89EE-B6256251F4A8}">
+  <ds:schemaRefs>
+    <ds:schemaRef ds:uri="http://schemas.microsoft.com/sharepoint/v3/contenttype/forms"/>
+  </ds:schemaRefs>
+</ds:datastoreItem>
 </file>
</xml_diff>